<commit_message>
document updated with git repo
</commit_message>
<xml_diff>
--- a/moduleEight/CSC500_1_Module_Eight_ProjectMileStone.docx
+++ b/moduleEight/CSC500_1_Module_Eight_ProjectMileStone.docx
@@ -6709,7 +6709,7 @@
                       <a:picLocks noChangeAspect="1"/>
                       <a:extLst>
                         <a:ext uri="smNativeData">
-                          <sm:smNativeData xmlns:sm="smNativeData" val="SMDATA_16_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"/>
+                          <sm:smNativeData xmlns:sm="smNativeData" val="SMDATA_16_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"/>
                         </a:ext>
                       </a:extLst>
                     </pic:cNvPicPr>
@@ -6801,7 +6801,7 @@
                       <a:picLocks noChangeAspect="1"/>
                       <a:extLst>
                         <a:ext uri="smNativeData">
-                          <sm:smNativeData xmlns:sm="smNativeData" val="SMDATA_16_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"/>
+                          <sm:smNativeData xmlns:sm="smNativeData" val="SMDATA_16_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"/>
                         </a:ext>
                       </a:extLst>
                     </pic:cNvPicPr>
@@ -7048,7 +7048,7 @@
                       <a:picLocks noChangeAspect="1"/>
                       <a:extLst>
                         <a:ext uri="smNativeData">
-                          <sm:smNativeData xmlns:sm="smNativeData" val="SMDATA_16_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"/>
+                          <sm:smNativeData xmlns:sm="smNativeData" val="SMDATA_16_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"/>
                         </a:ext>
                       </a:extLst>
                     </pic:cNvPicPr>
@@ -7244,7 +7244,7 @@
                       <a:picLocks noChangeAspect="1"/>
                       <a:extLst>
                         <a:ext uri="smNativeData">
-                          <sm:smNativeData xmlns:sm="smNativeData" val="SMDATA_16_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"/>
+                          <sm:smNativeData xmlns:sm="smNativeData" val="SMDATA_16_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"/>
                         </a:ext>
                       </a:extLst>
                     </pic:cNvPicPr>
@@ -7388,6 +7388,61 @@
           <w:u w:color="auto" w:val="single"/>
         </w:rPr>
         <w:t>GitHub Repository</w:t>
+      </w:r>
+    </w:p>
+    <w:p>
+      <w:pPr>
+        <w:rPr>
+          <w:b/>
+          <w:u w:color="auto" w:val="single"/>
+        </w:rPr>
+      </w:pPr>
+      <w:r>
+        <w:rPr>
+          <w:b/>
+          <w:u w:color="auto" w:val="single"/>
+        </w:rPr>
+      </w:r>
+    </w:p>
+    <w:p>
+      <w:pPr>
+        <w:spacing w:line="240" w:lineRule="auto"/>
+        <w:widowControl w:val="0"/>
+        <w:pBdr>
+          <w:top w:val="nil" w:sz="0" w:space="0" w:color="000000" tmln="20, 20, 20, 0, 0"/>
+          <w:left w:val="nil" w:sz="0" w:space="0" w:color="000000" tmln="20, 20, 20, 0, 0"/>
+          <w:bottom w:val="nil" w:sz="0" w:space="0" w:color="000000" tmln="20, 20, 20, 0, 0"/>
+          <w:right w:val="nil" w:sz="0" w:space="0" w:color="000000" tmln="20, 20, 20, 0, 0"/>
+          <w:between w:val="nil" w:sz="0" w:space="0" w:color="000000" tmln="20, 20, 20, 0, 0"/>
+        </w:pBdr>
+        <w:shd w:val="none"/>
+      </w:pPr>
+      <w:hyperlink r:id="rId12" w:history="1">
+        <w:r>
+          <w:rPr>
+            <w:rStyle w:val="char1"/>
+            <w:rFonts w:ascii="Times New Roman" w:hAnsi="Times New Roman" w:eastAsia="SimSun" w:cs="Times New Roman"/>
+            <w:kern w:val="1"/>
+            <w:sz w:val="20"/>
+            <w:szCs w:val="20"/>
+            <w:lang w:val="en-us"/>
+          </w:rPr>
+          <w:t>CSC500/moduleEight at main · jeganpalaniyandi/CSC500 (github.com)</w:t>
+        </w:r>
+      </w:hyperlink>
+    </w:p>
+    <w:p>
+      <w:pPr>
+        <w:rPr>
+          <w:b/>
+          <w:u w:color="auto" w:val="single"/>
+        </w:rPr>
+      </w:pPr>
+      <w:r>
+        <w:rPr>
+          <w:b/>
+          <w:u w:color="auto" w:val="single"/>
+        </w:rPr>
       </w:r>
     </w:p>
     <w:p>
@@ -8244,6 +8299,13 @@
   <w:style w:type="character" w:styleId="char0" w:default="1">
     <w:name w:val="Default Paragraph Font"/>
   </w:style>
+  <w:style w:type="character" w:styleId="char1">
+    <w:name w:val="Hyperlink"/>
+    <w:rPr>
+      <w:color w:val="0000ff"/>
+      <w:u w:color="auto" w:val="single"/>
+    </w:rPr>
+  </w:style>
   <w:style w:type="table" w:default="1" w:styleId="TableNormal">
     <w:name w:val="Normal Table"/>
     <w:uiPriority w:val="99"/>
@@ -8783,6 +8845,13 @@
   <w:style w:type="character" w:styleId="char0" w:default="1">
     <w:name w:val="Default Paragraph Font"/>
   </w:style>
+  <w:style w:type="character" w:styleId="char1">
+    <w:name w:val="Hyperlink"/>
+    <w:rPr>
+      <w:color w:val="0000ff"/>
+      <w:u w:color="auto" w:val="single"/>
+    </w:rPr>
+  </w:style>
   <w:style w:type="table" w:default="1" w:styleId="TableNormal">
     <w:name w:val="Normal Table"/>
     <w:uiPriority w:val="99"/>

</xml_diff>